<commit_message>
Proposal changes and short prototype
</commit_message>
<xml_diff>
--- a/JosephBarber_FinalProject_FirstDraft.docx
+++ b/JosephBarber_FinalProject_FirstDraft.docx
@@ -1,6 +1,6 @@
 
 <file path=word/document.xml><?xml version="1.0" encoding="utf-8"?>
-<w:document xmlns:wpc="http://schemas.microsoft.com/office/word/2010/wordprocessingCanvas" xmlns:cx="http://schemas.microsoft.com/office/drawing/2014/chartex" xmlns:cx1="http://schemas.microsoft.com/office/drawing/2015/9/8/chartex" xmlns:cx2="http://schemas.microsoft.com/office/drawing/2015/10/21/chartex" xmlns:cx3="http://schemas.microsoft.com/office/drawing/2016/5/9/chartex" xmlns:cx4="http://schemas.microsoft.com/office/drawing/2016/5/10/chartex" xmlns:cx5="http://schemas.microsoft.com/office/drawing/2016/5/11/chartex" xmlns:mc="http://schemas.openxmlformats.org/markup-compatibility/2006" xmlns:o="urn:schemas-microsoft-com:office:office" xmlns:r="http://schemas.openxmlformats.org/officeDocument/2006/relationships" xmlns:m="http://schemas.openxmlformats.org/officeDocument/2006/math" xmlns:v="urn:schemas-microsoft-com:vml" xmlns:wp14="http://schemas.microsoft.com/office/word/2010/wordprocessingDrawing" xmlns:wp="http://schemas.openxmlformats.org/drawingml/2006/wordprocessingDrawing" xmlns:w10="urn:schemas-microsoft-com:office:word" xmlns:w="http://schemas.openxmlformats.org/wordprocessingml/2006/main" xmlns:w14="http://schemas.microsoft.com/office/word/2010/wordml" xmlns:w15="http://schemas.microsoft.com/office/word/2012/wordml" xmlns:w16se="http://schemas.microsoft.com/office/word/2015/wordml/symex" xmlns:wpg="http://schemas.microsoft.com/office/word/2010/wordprocessingGroup" xmlns:wpi="http://schemas.microsoft.com/office/word/2010/wordprocessingInk" xmlns:wne="http://schemas.microsoft.com/office/word/2006/wordml" xmlns:wps="http://schemas.microsoft.com/office/word/2010/wordprocessingShape" mc:Ignorable="w14 w15 w16se wp14">
+<w:document xmlns:wpc="http://schemas.microsoft.com/office/word/2010/wordprocessingCanvas" xmlns:cx="http://schemas.microsoft.com/office/drawing/2014/chartex" xmlns:cx1="http://schemas.microsoft.com/office/drawing/2015/9/8/chartex" xmlns:cx2="http://schemas.microsoft.com/office/drawing/2015/10/21/chartex" xmlns:cx3="http://schemas.microsoft.com/office/drawing/2016/5/9/chartex" xmlns:cx4="http://schemas.microsoft.com/office/drawing/2016/5/10/chartex" xmlns:cx5="http://schemas.microsoft.com/office/drawing/2016/5/11/chartex" xmlns:cx6="http://schemas.microsoft.com/office/drawing/2016/5/12/chartex" xmlns:cx7="http://schemas.microsoft.com/office/drawing/2016/5/13/chartex" xmlns:cx8="http://schemas.microsoft.com/office/drawing/2016/5/14/chartex" xmlns:mc="http://schemas.openxmlformats.org/markup-compatibility/2006" xmlns:aink="http://schemas.microsoft.com/office/drawing/2016/ink" xmlns:am3d="http://schemas.microsoft.com/office/drawing/2017/model3d" xmlns:o="urn:schemas-microsoft-com:office:office" xmlns:r="http://schemas.openxmlformats.org/officeDocument/2006/relationships" xmlns:m="http://schemas.openxmlformats.org/officeDocument/2006/math" xmlns:v="urn:schemas-microsoft-com:vml" xmlns:wp14="http://schemas.microsoft.com/office/word/2010/wordprocessingDrawing" xmlns:wp="http://schemas.openxmlformats.org/drawingml/2006/wordprocessingDrawing" xmlns:w10="urn:schemas-microsoft-com:office:word" xmlns:w="http://schemas.openxmlformats.org/wordprocessingml/2006/main" xmlns:w14="http://schemas.microsoft.com/office/word/2010/wordml" xmlns:w15="http://schemas.microsoft.com/office/word/2012/wordml" xmlns:w16cid="http://schemas.microsoft.com/office/word/2016/wordml/cid" xmlns:w16se="http://schemas.microsoft.com/office/word/2015/wordml/symex" xmlns:wpg="http://schemas.microsoft.com/office/word/2010/wordprocessingGroup" xmlns:wpi="http://schemas.microsoft.com/office/word/2010/wordprocessingInk" xmlns:wne="http://schemas.microsoft.com/office/word/2006/wordml" xmlns:wps="http://schemas.microsoft.com/office/word/2010/wordprocessingShape" mc:Ignorable="w14 w15 w16se w16cid wp14">
   <w:body>
     <w:p>
       <w:r>
@@ -171,8 +171,6 @@
         </w:rPr>
         <w:t>Milestone 3: End of project</w:t>
       </w:r>
-      <w:bookmarkStart w:id="0" w:name="_GoBack"/>
-      <w:bookmarkEnd w:id="0"/>
     </w:p>
     <w:p>
       <w:r>
@@ -308,6 +306,11 @@
       </w:r>
     </w:p>
     <w:p>
+      <w:pPr>
+        <w:rPr>
+          <w:b/>
+        </w:rPr>
+      </w:pPr>
       <w:r>
         <w:rPr>
           <w:b/>
@@ -316,120 +319,391 @@
       </w:r>
     </w:p>
     <w:p>
-      <w:pPr>
+      <w:r>
         <w:rPr>
           <w:u w:val="single"/>
         </w:rPr>
-      </w:pPr>
+        <w:t xml:space="preserve">Jobs in which experience with </w:t>
+      </w:r>
       <w:r>
         <w:rPr>
           <w:u w:val="single"/>
         </w:rPr>
-        <w:t>Junior Game Developer</w:t>
-      </w:r>
-    </w:p>
-    <w:p>
-      <w:hyperlink r:id="rId7" w:history="1">
-        <w:r>
-          <w:rPr>
-            <w:rStyle w:val="Hyperlink"/>
-          </w:rPr>
-          <w:t>http://www.jobsite.co.uk/job/junior-game-developer-958177035</w:t>
-        </w:r>
-      </w:hyperlink>
-    </w:p>
-    <w:p>
-      <w:r>
+        <w:t>programming and scripting is of great value.</w:t>
+      </w:r>
+      <w:bookmarkStart w:id="0" w:name="_GoBack"/>
+      <w:bookmarkEnd w:id="0"/>
+    </w:p>
+    <w:tbl>
+      <w:tblPr>
+        <w:tblStyle w:val="TableGrid"/>
+        <w:tblW w:w="0" w:type="auto"/>
+        <w:tblLook w:val="04A0" w:firstRow="1" w:lastRow="0" w:firstColumn="1" w:lastColumn="0" w:noHBand="0" w:noVBand="1"/>
+      </w:tblPr>
+      <w:tblGrid>
+        <w:gridCol w:w="1413"/>
+        <w:gridCol w:w="4064"/>
+        <w:gridCol w:w="3539"/>
+      </w:tblGrid>
+      <w:tr>
+        <w:tc>
+          <w:tcPr>
+            <w:tcW w:w="1413" w:type="dxa"/>
+          </w:tcPr>
+          <w:p>
+            <w:pPr>
+              <w:rPr>
+                <w:b/>
+              </w:rPr>
+            </w:pPr>
+            <w:r>
+              <w:rPr>
+                <w:b/>
+              </w:rPr>
+              <w:t>Job title</w:t>
+            </w:r>
+          </w:p>
+        </w:tc>
+        <w:tc>
+          <w:tcPr>
+            <w:tcW w:w="4064" w:type="dxa"/>
+          </w:tcPr>
+          <w:p>
+            <w:r>
+              <w:rPr>
+                <w:b/>
+              </w:rPr>
+              <w:t>Essential and Desired skills/experience</w:t>
+            </w:r>
+          </w:p>
+        </w:tc>
+        <w:tc>
+          <w:tcPr>
+            <w:tcW w:w="3539" w:type="dxa"/>
+          </w:tcPr>
+          <w:p>
+            <w:pPr>
+              <w:jc w:val="both"/>
+            </w:pPr>
+            <w:r>
+              <w:rPr>
+                <w:b/>
+              </w:rPr>
+              <w:t>Link</w:t>
+            </w:r>
+          </w:p>
+        </w:tc>
+      </w:tr>
+      <w:tr>
+        <w:tc>
+          <w:tcPr>
+            <w:tcW w:w="1413" w:type="dxa"/>
+          </w:tcPr>
+          <w:p>
+            <w:r>
+              <w:t>Junior Game Developer</w:t>
+            </w:r>
+          </w:p>
+        </w:tc>
+        <w:tc>
+          <w:tcPr>
+            <w:tcW w:w="4064" w:type="dxa"/>
+          </w:tcPr>
+          <w:p>
+            <w:pPr>
+              <w:pStyle w:val="ListParagraph"/>
+              <w:numPr>
+                <w:ilvl w:val="0"/>
+                <w:numId w:val="7"/>
+              </w:numPr>
+            </w:pPr>
+            <w:r>
+              <w:t>2:1 or 1</w:t>
+            </w:r>
+            <w:r>
+              <w:rPr>
+                <w:vertAlign w:val="superscript"/>
+              </w:rPr>
+              <w:t>st</w:t>
+            </w:r>
+            <w:r>
+              <w:t xml:space="preserve"> Degree in Computer Science or Computer Games related degree</w:t>
+            </w:r>
+          </w:p>
+          <w:p>
+            <w:pPr>
+              <w:pStyle w:val="ListParagraph"/>
+              <w:numPr>
+                <w:ilvl w:val="0"/>
+                <w:numId w:val="7"/>
+              </w:numPr>
+            </w:pPr>
+            <w:r>
+              <w:t>Good OOP knowledge</w:t>
+            </w:r>
+          </w:p>
+          <w:p>
+            <w:pPr>
+              <w:pStyle w:val="ListParagraph"/>
+              <w:numPr>
+                <w:ilvl w:val="0"/>
+                <w:numId w:val="7"/>
+              </w:numPr>
+            </w:pPr>
+            <w:r>
+              <w:t>Thirst for knowledge and keen to continue learning</w:t>
+            </w:r>
+          </w:p>
+        </w:tc>
+        <w:tc>
+          <w:tcPr>
+            <w:tcW w:w="3539" w:type="dxa"/>
+          </w:tcPr>
+          <w:p>
+            <w:hyperlink r:id="rId7" w:history="1">
+              <w:r>
+                <w:rPr>
+                  <w:rStyle w:val="Hyperlink"/>
+                </w:rPr>
+                <w:t>http://www.jobsite</w:t>
+              </w:r>
+              <w:r>
+                <w:rPr>
+                  <w:rStyle w:val="Hyperlink"/>
+                </w:rPr>
+                <w:t>.</w:t>
+              </w:r>
+              <w:r>
+                <w:rPr>
+                  <w:rStyle w:val="Hyperlink"/>
+                </w:rPr>
+                <w:t>co.uk/job/junior-game-developer-958177035</w:t>
+              </w:r>
+            </w:hyperlink>
+          </w:p>
+          <w:p/>
+        </w:tc>
+      </w:tr>
+      <w:tr>
+        <w:tc>
+          <w:tcPr>
+            <w:tcW w:w="1413" w:type="dxa"/>
+          </w:tcPr>
+          <w:p>
+            <w:r>
+              <w:t>Junior Unity Mobile Game Developer</w:t>
+            </w:r>
+          </w:p>
+        </w:tc>
+        <w:tc>
+          <w:tcPr>
+            <w:tcW w:w="4064" w:type="dxa"/>
+          </w:tcPr>
+          <w:p>
+            <w:pPr>
+              <w:pStyle w:val="ListParagraph"/>
+              <w:numPr>
+                <w:ilvl w:val="0"/>
+                <w:numId w:val="6"/>
+              </w:numPr>
+            </w:pPr>
+            <w:r>
+              <w:t>Unity Game Engine</w:t>
+            </w:r>
+          </w:p>
+          <w:p>
+            <w:pPr>
+              <w:pStyle w:val="ListParagraph"/>
+              <w:numPr>
+                <w:ilvl w:val="0"/>
+                <w:numId w:val="6"/>
+              </w:numPr>
+            </w:pPr>
+            <w:r>
+              <w:t>Java or C#</w:t>
+            </w:r>
+          </w:p>
+          <w:p>
+            <w:pPr>
+              <w:pStyle w:val="ListParagraph"/>
+              <w:numPr>
+                <w:ilvl w:val="0"/>
+                <w:numId w:val="6"/>
+              </w:numPr>
+            </w:pPr>
+            <w:r>
+              <w:t>Android/iOS</w:t>
+            </w:r>
+          </w:p>
+          <w:p>
+            <w:pPr>
+              <w:pStyle w:val="ListParagraph"/>
+              <w:numPr>
+                <w:ilvl w:val="0"/>
+                <w:numId w:val="6"/>
+              </w:numPr>
+            </w:pPr>
+            <w:r>
+              <w:t>REST API’s</w:t>
+            </w:r>
+          </w:p>
+          <w:p>
+            <w:pPr>
+              <w:pStyle w:val="ListParagraph"/>
+              <w:numPr>
+                <w:ilvl w:val="0"/>
+                <w:numId w:val="6"/>
+              </w:numPr>
+            </w:pPr>
+            <w:r>
+              <w:t>Virtual Reality</w:t>
+            </w:r>
+          </w:p>
+          <w:p>
+            <w:pPr>
+              <w:pStyle w:val="ListParagraph"/>
+              <w:numPr>
+                <w:ilvl w:val="0"/>
+                <w:numId w:val="6"/>
+              </w:numPr>
+            </w:pPr>
+            <w:proofErr w:type="gramStart"/>
+            <w:r>
+              <w:t>Strong communication</w:t>
+            </w:r>
+            <w:proofErr w:type="gramEnd"/>
+            <w:r>
+              <w:t xml:space="preserve"> skills</w:t>
+            </w:r>
+          </w:p>
+          <w:p>
+            <w:pPr>
+              <w:pStyle w:val="ListParagraph"/>
+              <w:numPr>
+                <w:ilvl w:val="0"/>
+                <w:numId w:val="6"/>
+              </w:numPr>
+            </w:pPr>
+            <w:r>
+              <w:t>2:1 Degree or above</w:t>
+            </w:r>
+          </w:p>
+        </w:tc>
+        <w:tc>
+          <w:tcPr>
+            <w:tcW w:w="3539" w:type="dxa"/>
+          </w:tcPr>
+          <w:p>
+            <w:hyperlink r:id="rId8" w:history="1">
+              <w:r>
+                <w:rPr>
+                  <w:rStyle w:val="Hyperlink"/>
+                </w:rPr>
+                <w:t>http://www.jobsite.co.uk/job/junior-unity-mobile-games-developer-unity--android--ios-20k--958217968</w:t>
+              </w:r>
+            </w:hyperlink>
+          </w:p>
+          <w:p/>
+        </w:tc>
+      </w:tr>
+      <w:tr>
+        <w:tc>
+          <w:tcPr>
+            <w:tcW w:w="1413" w:type="dxa"/>
+          </w:tcPr>
+          <w:p>
+            <w:r>
+              <w:t>Entry level / Junior / Graduate Unity Games Developer</w:t>
+            </w:r>
+          </w:p>
+        </w:tc>
+        <w:tc>
+          <w:tcPr>
+            <w:tcW w:w="4064" w:type="dxa"/>
+          </w:tcPr>
+          <w:p>
+            <w:pPr>
+              <w:pStyle w:val="ListParagraph"/>
+              <w:numPr>
+                <w:ilvl w:val="0"/>
+                <w:numId w:val="6"/>
+              </w:numPr>
+            </w:pPr>
+            <w:r>
+              <w:t>Unity Game Engine skills</w:t>
+            </w:r>
+          </w:p>
+          <w:p>
+            <w:pPr>
+              <w:pStyle w:val="ListParagraph"/>
+              <w:numPr>
+                <w:ilvl w:val="0"/>
+                <w:numId w:val="6"/>
+              </w:numPr>
+            </w:pPr>
+            <w:r>
+              <w:t>C# scripting expertise</w:t>
+            </w:r>
+          </w:p>
+          <w:p>
+            <w:pPr>
+              <w:pStyle w:val="ListParagraph"/>
+              <w:numPr>
+                <w:ilvl w:val="0"/>
+                <w:numId w:val="6"/>
+              </w:numPr>
+            </w:pPr>
+            <w:r>
+              <w:t>Degree in Games Development or related subjects</w:t>
+            </w:r>
+          </w:p>
+        </w:tc>
+        <w:tc>
+          <w:tcPr>
+            <w:tcW w:w="3539" w:type="dxa"/>
+          </w:tcPr>
+          <w:p>
+            <w:hyperlink r:id="rId9" w:history="1">
+              <w:r>
+                <w:rPr>
+                  <w:rStyle w:val="Hyperlink"/>
+                </w:rPr>
+                <w:t>http://www.jobsite.co.uk/job/entry-leveljuniorgraduate-unity-games-developer-958142348</w:t>
+              </w:r>
+            </w:hyperlink>
+          </w:p>
+          <w:p/>
+        </w:tc>
+      </w:tr>
+    </w:tbl>
+    <w:p>
+      <w:pPr>
         <w:rPr>
-          <w:u w:val="single"/>
+          <w:rStyle w:val="Hyperlink"/>
         </w:rPr>
-        <w:t>Junior Unity Mobile Games Developer</w:t>
-      </w:r>
-    </w:p>
-    <w:p>
-      <w:hyperlink r:id="rId8" w:history="1">
-        <w:r>
-          <w:rPr>
-            <w:rStyle w:val="Hyperlink"/>
-          </w:rPr>
-          <w:t>http://www.jobsite.co.uk/job/junior-unity-mobile-games-developer-unity--android--ios-20k--958217968</w:t>
-        </w:r>
-      </w:hyperlink>
-    </w:p>
-    <w:p>
-      <w:r>
+      </w:pPr>
+    </w:p>
+    <w:p>
+      <w:pPr>
         <w:rPr>
-          <w:u w:val="single"/>
+          <w:rStyle w:val="Hyperlink"/>
         </w:rPr>
-        <w:t>Entry Level/Junior/Graduate Unity Games Developer</w:t>
-      </w:r>
-    </w:p>
-    <w:p>
-      <w:hyperlink r:id="rId9" w:history="1">
-        <w:r>
-          <w:rPr>
-            <w:rStyle w:val="Hyperlink"/>
-          </w:rPr>
-          <w:t>http://www.jobsite.co.uk/job/entry-leveljuniorgraduate-unity-games-developer-958142348</w:t>
-        </w:r>
-      </w:hyperlink>
+      </w:pPr>
     </w:p>
     <w:p>
       <w:pPr>
         <w:rPr>
-          <w:u w:val="single"/>
+          <w:rStyle w:val="Hyperlink"/>
         </w:rPr>
       </w:pPr>
-      <w:r>
-        <w:rPr>
-          <w:u w:val="single"/>
-        </w:rPr>
-        <w:t>Content Developer (</w:t>
-      </w:r>
-      <w:proofErr w:type="spellStart"/>
-      <w:r>
-        <w:rPr>
-          <w:u w:val="single"/>
-        </w:rPr>
-        <w:t>Oldschool</w:t>
-      </w:r>
-      <w:proofErr w:type="spellEnd"/>
-      <w:r>
-        <w:rPr>
-          <w:u w:val="single"/>
-        </w:rPr>
-        <w:t xml:space="preserve"> </w:t>
-      </w:r>
-      <w:proofErr w:type="spellStart"/>
-      <w:r>
-        <w:rPr>
-          <w:u w:val="single"/>
-        </w:rPr>
-        <w:t>Runescape</w:t>
-      </w:r>
-      <w:proofErr w:type="spellEnd"/>
-      <w:r>
-        <w:rPr>
-          <w:u w:val="single"/>
-        </w:rPr>
-        <w:t>)</w:t>
-      </w:r>
-    </w:p>
-    <w:p>
-      <w:hyperlink r:id="rId10" w:history="1">
-        <w:r>
-          <w:rPr>
-            <w:rStyle w:val="Hyperlink"/>
-          </w:rPr>
-          <w:t>https://careers-jagex.icims.com/jobs/1323/content-developer-%28oldschool-runescape%29/job</w:t>
-        </w:r>
-      </w:hyperlink>
-    </w:p>
+    </w:p>
+    <w:p/>
     <w:p>
       <w:r>
         <w:rPr>
           <w:b/>
         </w:rPr>
+        <w:lastRenderedPageBreak/>
         <w:t>What do I wish to be marked on for the final project?</w:t>
       </w:r>
     </w:p>
@@ -481,13 +755,11 @@
         <w:t>Can the final system be scaled to produce small or large cities? Does it face any issues with this? If I produce a large city, is it obvious that there are repeating/reoccurring themes/segments which make it obviously procedurally generated?</w:t>
       </w:r>
     </w:p>
-    <w:p/>
     <w:p>
       <w:r>
         <w:rPr>
           <w:u w:val="single"/>
         </w:rPr>
-        <w:lastRenderedPageBreak/>
         <w:t>Diversity</w:t>
       </w:r>
     </w:p>
@@ -504,6 +776,11 @@
         <w:t>roads and buildings, or is there a lot of repeated content?</w:t>
       </w:r>
     </w:p>
+    <w:p/>
+    <w:p/>
+    <w:p/>
+    <w:p/>
+    <w:p/>
     <w:p>
       <w:r>
         <w:rPr>
@@ -900,7 +1177,17 @@
                 <w:color w:val="24292E"/>
                 <w:shd w:val="clear" w:color="auto" w:fill="FFFFFF"/>
               </w:rPr>
-              <w:t>Proceedings of the 28th annual conference on Computer graphics and interactive techniques</w:t>
+              <w:t xml:space="preserve">Proceedings of the 28th annual conference on Computer graphics and interactive </w:t>
+            </w:r>
+            <w:r>
+              <w:rPr>
+                <w:rStyle w:val="Emphasis"/>
+                <w:rFonts w:cs="Segoe UI"/>
+                <w:color w:val="24292E"/>
+                <w:shd w:val="clear" w:color="auto" w:fill="FFFFFF"/>
+              </w:rPr>
+              <w:lastRenderedPageBreak/>
+              <w:t>techniques</w:t>
             </w:r>
             <w:r>
               <w:rPr>
@@ -945,6 +1232,7 @@
           </w:tcPr>
           <w:p>
             <w:r>
+              <w:lastRenderedPageBreak/>
               <w:t xml:space="preserve">In this paper, the authors present </w:t>
             </w:r>
             <w:proofErr w:type="spellStart"/>
@@ -959,7 +1247,11 @@
               <w:t>apable of procedurally generating</w:t>
             </w:r>
             <w:r>
-              <w:t xml:space="preserve"> cities using user-controlled input data such as height maps and population density maps. They talk about using L-Systems and road patterns for creating the city layout and go on to talking about procedural building geometry</w:t>
+              <w:t xml:space="preserve"> cities using user-controlled input data such as height maps and population density maps. They talk about using L-Systems and road patterns for creating the city layout </w:t>
+            </w:r>
+            <w:r>
+              <w:lastRenderedPageBreak/>
+              <w:t>and go on to talking about procedural building geometry</w:t>
             </w:r>
             <w:r>
               <w:t xml:space="preserve"> (buildings)</w:t>
@@ -977,6 +1269,7 @@
           </w:tcPr>
           <w:p>
             <w:r>
+              <w:lastRenderedPageBreak/>
               <w:t>4</w:t>
             </w:r>
           </w:p>
@@ -1148,7 +1441,7 @@
               </w:rPr>
               <w:t> </w:t>
             </w:r>
-            <w:hyperlink r:id="rId11" w:history="1">
+            <w:hyperlink r:id="rId10" w:history="1">
               <w:r>
                 <w:rPr>
                   <w:rStyle w:val="Hyperlink"/>
@@ -1355,7 +1648,7 @@
               </w:rPr>
               <w:t xml:space="preserve">Available at: </w:t>
             </w:r>
-            <w:hyperlink r:id="rId12" w:history="1">
+            <w:hyperlink r:id="rId11" w:history="1">
               <w:r>
                 <w:rPr>
                   <w:rStyle w:val="Hyperlink"/>
@@ -1380,14 +1673,6 @@
                   <w:shd w:val="clear" w:color="auto" w:fill="FFFFFF"/>
                 </w:rPr>
                 <w:br/>
-              </w:r>
-              <w:r>
-                <w:rPr>
-                  <w:rStyle w:val="Hyperlink"/>
-                  <w:rFonts w:cs="Segoe UI"/>
-                  <w:shd w:val="clear" w:color="auto" w:fill="FFFFFF"/>
-                </w:rPr>
-                <w:lastRenderedPageBreak/>
                 <w:t>MastersProjects/MSc09/Ilangovan</w:t>
               </w:r>
               <w:r>
@@ -1416,12 +1701,7 @@
           </w:tcPr>
           <w:p>
             <w:r>
-              <w:lastRenderedPageBreak/>
-              <w:t xml:space="preserve">This paper talks about some techniques used for city generation such as L-systems, however this paper is useful to me as it talks about terrain generation; it takes grey scaled maps or contour maps as input and it uses these to create its own heightmap and can use </w:t>
-            </w:r>
-            <w:r>
-              <w:lastRenderedPageBreak/>
-              <w:t xml:space="preserve">this to create its own terrain. This is useful for me as I can use these techniques to find out where water will be in the world, and can also use these same techniques and treat them as a population density map which will define where my major roads are placed.  </w:t>
+              <w:t xml:space="preserve">This paper talks about some techniques used for city generation such as L-systems, however this paper is useful to me as it talks about terrain generation; it takes grey scaled maps or contour maps as input and it uses these to create its own heightmap and can use this to create its own terrain. This is useful for me as I can use these techniques to find out where water will be in the world, and can also use these same techniques and treat them as a population density map which will define where my major roads are placed.  </w:t>
             </w:r>
           </w:p>
         </w:tc>
@@ -1440,7 +1720,6 @@
               <w:rPr>
                 <w:u w:val="single"/>
               </w:rPr>
-              <w:lastRenderedPageBreak/>
               <w:t>Building focused</w:t>
             </w:r>
           </w:p>
@@ -1764,7 +2043,11 @@
           </w:tcPr>
           <w:p>
             <w:r>
-              <w:t>This paper focuses on the procedural modelling and texturing of buildings. It talks about the use of shape grammars in procedural building creation. When it comes to procedural texturing, it talks about using occlusion for checking for intersections between shapes and then uses snapping to avoid texturing errors that previous procedural texturing methods have faced such as having a window placed where an intersection of the building occurs.</w:t>
+              <w:t xml:space="preserve">This paper focuses on the procedural modelling and texturing of buildings. It talks about the use of shape grammars in procedural building creation. When it comes to procedural texturing, it talks about using occlusion for checking for intersections between shapes and then uses snapping to avoid texturing errors that previous procedural texturing methods </w:t>
+            </w:r>
+            <w:r>
+              <w:lastRenderedPageBreak/>
+              <w:t>have faced such as having a window placed where an intersection of the building occurs.</w:t>
             </w:r>
           </w:p>
         </w:tc>
@@ -1783,6 +2066,7 @@
               <w:rPr>
                 <w:u w:val="single"/>
               </w:rPr>
+              <w:lastRenderedPageBreak/>
               <w:t>Technique specific</w:t>
             </w:r>
           </w:p>
@@ -1871,7 +2155,7 @@
               </w:rPr>
               <w:t> </w:t>
             </w:r>
-            <w:hyperlink r:id="rId13" w:history="1">
+            <w:hyperlink r:id="rId12" w:history="1">
               <w:r>
                 <w:rPr>
                   <w:rStyle w:val="Hyperlink"/>
@@ -2027,7 +2311,7 @@
               </w:rPr>
               <w:t xml:space="preserve"> [Online] May 4, 2008. Available online: </w:t>
             </w:r>
-            <w:hyperlink r:id="rId14" w:history="1">
+            <w:hyperlink r:id="rId13" w:history="1">
               <w:r>
                 <w:rPr>
                   <w:rStyle w:val="Hyperlink"/>
@@ -2101,7 +2385,7 @@
     </w:tbl>
     <w:p/>
     <w:sectPr>
-      <w:headerReference w:type="default" r:id="rId15"/>
+      <w:headerReference w:type="default" r:id="rId14"/>
       <w:pgSz w:w="11906" w:h="16838"/>
       <w:pgMar w:top="1440" w:right="1440" w:bottom="1440" w:left="1440" w:header="708" w:footer="708" w:gutter="0"/>
       <w:cols w:space="708"/>
@@ -2112,7 +2396,7 @@
 </file>
 
 <file path=word/endnotes.xml><?xml version="1.0" encoding="utf-8"?>
-<w:endnotes xmlns:wpc="http://schemas.microsoft.com/office/word/2010/wordprocessingCanvas" xmlns:cx="http://schemas.microsoft.com/office/drawing/2014/chartex" xmlns:cx1="http://schemas.microsoft.com/office/drawing/2015/9/8/chartex" xmlns:cx2="http://schemas.microsoft.com/office/drawing/2015/10/21/chartex" xmlns:cx3="http://schemas.microsoft.com/office/drawing/2016/5/9/chartex" xmlns:cx4="http://schemas.microsoft.com/office/drawing/2016/5/10/chartex" xmlns:cx5="http://schemas.microsoft.com/office/drawing/2016/5/11/chartex" xmlns:mc="http://schemas.openxmlformats.org/markup-compatibility/2006" xmlns:o="urn:schemas-microsoft-com:office:office" xmlns:r="http://schemas.openxmlformats.org/officeDocument/2006/relationships" xmlns:m="http://schemas.openxmlformats.org/officeDocument/2006/math" xmlns:v="urn:schemas-microsoft-com:vml" xmlns:wp14="http://schemas.microsoft.com/office/word/2010/wordprocessingDrawing" xmlns:wp="http://schemas.openxmlformats.org/drawingml/2006/wordprocessingDrawing" xmlns:w10="urn:schemas-microsoft-com:office:word" xmlns:w="http://schemas.openxmlformats.org/wordprocessingml/2006/main" xmlns:w14="http://schemas.microsoft.com/office/word/2010/wordml" xmlns:w15="http://schemas.microsoft.com/office/word/2012/wordml" xmlns:w16se="http://schemas.microsoft.com/office/word/2015/wordml/symex" xmlns:wpg="http://schemas.microsoft.com/office/word/2010/wordprocessingGroup" xmlns:wpi="http://schemas.microsoft.com/office/word/2010/wordprocessingInk" xmlns:wne="http://schemas.microsoft.com/office/word/2006/wordml" xmlns:wps="http://schemas.microsoft.com/office/word/2010/wordprocessingShape" mc:Ignorable="w14 w15 w16se wp14">
+<w:endnotes xmlns:wpc="http://schemas.microsoft.com/office/word/2010/wordprocessingCanvas" xmlns:cx="http://schemas.microsoft.com/office/drawing/2014/chartex" xmlns:cx1="http://schemas.microsoft.com/office/drawing/2015/9/8/chartex" xmlns:cx2="http://schemas.microsoft.com/office/drawing/2015/10/21/chartex" xmlns:cx3="http://schemas.microsoft.com/office/drawing/2016/5/9/chartex" xmlns:cx4="http://schemas.microsoft.com/office/drawing/2016/5/10/chartex" xmlns:cx5="http://schemas.microsoft.com/office/drawing/2016/5/11/chartex" xmlns:cx6="http://schemas.microsoft.com/office/drawing/2016/5/12/chartex" xmlns:cx7="http://schemas.microsoft.com/office/drawing/2016/5/13/chartex" xmlns:cx8="http://schemas.microsoft.com/office/drawing/2016/5/14/chartex" xmlns:mc="http://schemas.openxmlformats.org/markup-compatibility/2006" xmlns:aink="http://schemas.microsoft.com/office/drawing/2016/ink" xmlns:am3d="http://schemas.microsoft.com/office/drawing/2017/model3d" xmlns:o="urn:schemas-microsoft-com:office:office" xmlns:r="http://schemas.openxmlformats.org/officeDocument/2006/relationships" xmlns:m="http://schemas.openxmlformats.org/officeDocument/2006/math" xmlns:v="urn:schemas-microsoft-com:vml" xmlns:wp14="http://schemas.microsoft.com/office/word/2010/wordprocessingDrawing" xmlns:wp="http://schemas.openxmlformats.org/drawingml/2006/wordprocessingDrawing" xmlns:w10="urn:schemas-microsoft-com:office:word" xmlns:w="http://schemas.openxmlformats.org/wordprocessingml/2006/main" xmlns:w14="http://schemas.microsoft.com/office/word/2010/wordml" xmlns:w15="http://schemas.microsoft.com/office/word/2012/wordml" xmlns:w16cid="http://schemas.microsoft.com/office/word/2016/wordml/cid" xmlns:w16se="http://schemas.microsoft.com/office/word/2015/wordml/symex" xmlns:wpg="http://schemas.microsoft.com/office/word/2010/wordprocessingGroup" xmlns:wpi="http://schemas.microsoft.com/office/word/2010/wordprocessingInk" xmlns:wne="http://schemas.microsoft.com/office/word/2006/wordml" xmlns:wps="http://schemas.microsoft.com/office/word/2010/wordprocessingShape" mc:Ignorable="w14 w15 w16se w16cid wp14">
   <w:endnote w:type="separator" w:id="-1">
     <w:p>
       <w:pPr>
@@ -2137,7 +2421,7 @@
 </file>
 
 <file path=word/footnotes.xml><?xml version="1.0" encoding="utf-8"?>
-<w:footnotes xmlns:wpc="http://schemas.microsoft.com/office/word/2010/wordprocessingCanvas" xmlns:cx="http://schemas.microsoft.com/office/drawing/2014/chartex" xmlns:cx1="http://schemas.microsoft.com/office/drawing/2015/9/8/chartex" xmlns:cx2="http://schemas.microsoft.com/office/drawing/2015/10/21/chartex" xmlns:cx3="http://schemas.microsoft.com/office/drawing/2016/5/9/chartex" xmlns:cx4="http://schemas.microsoft.com/office/drawing/2016/5/10/chartex" xmlns:cx5="http://schemas.microsoft.com/office/drawing/2016/5/11/chartex" xmlns:mc="http://schemas.openxmlformats.org/markup-compatibility/2006" xmlns:o="urn:schemas-microsoft-com:office:office" xmlns:r="http://schemas.openxmlformats.org/officeDocument/2006/relationships" xmlns:m="http://schemas.openxmlformats.org/officeDocument/2006/math" xmlns:v="urn:schemas-microsoft-com:vml" xmlns:wp14="http://schemas.microsoft.com/office/word/2010/wordprocessingDrawing" xmlns:wp="http://schemas.openxmlformats.org/drawingml/2006/wordprocessingDrawing" xmlns:w10="urn:schemas-microsoft-com:office:word" xmlns:w="http://schemas.openxmlformats.org/wordprocessingml/2006/main" xmlns:w14="http://schemas.microsoft.com/office/word/2010/wordml" xmlns:w15="http://schemas.microsoft.com/office/word/2012/wordml" xmlns:w16se="http://schemas.microsoft.com/office/word/2015/wordml/symex" xmlns:wpg="http://schemas.microsoft.com/office/word/2010/wordprocessingGroup" xmlns:wpi="http://schemas.microsoft.com/office/word/2010/wordprocessingInk" xmlns:wne="http://schemas.microsoft.com/office/word/2006/wordml" xmlns:wps="http://schemas.microsoft.com/office/word/2010/wordprocessingShape" mc:Ignorable="w14 w15 w16se wp14">
+<w:footnotes xmlns:wpc="http://schemas.microsoft.com/office/word/2010/wordprocessingCanvas" xmlns:cx="http://schemas.microsoft.com/office/drawing/2014/chartex" xmlns:cx1="http://schemas.microsoft.com/office/drawing/2015/9/8/chartex" xmlns:cx2="http://schemas.microsoft.com/office/drawing/2015/10/21/chartex" xmlns:cx3="http://schemas.microsoft.com/office/drawing/2016/5/9/chartex" xmlns:cx4="http://schemas.microsoft.com/office/drawing/2016/5/10/chartex" xmlns:cx5="http://schemas.microsoft.com/office/drawing/2016/5/11/chartex" xmlns:cx6="http://schemas.microsoft.com/office/drawing/2016/5/12/chartex" xmlns:cx7="http://schemas.microsoft.com/office/drawing/2016/5/13/chartex" xmlns:cx8="http://schemas.microsoft.com/office/drawing/2016/5/14/chartex" xmlns:mc="http://schemas.openxmlformats.org/markup-compatibility/2006" xmlns:aink="http://schemas.microsoft.com/office/drawing/2016/ink" xmlns:am3d="http://schemas.microsoft.com/office/drawing/2017/model3d" xmlns:o="urn:schemas-microsoft-com:office:office" xmlns:r="http://schemas.openxmlformats.org/officeDocument/2006/relationships" xmlns:m="http://schemas.openxmlformats.org/officeDocument/2006/math" xmlns:v="urn:schemas-microsoft-com:vml" xmlns:wp14="http://schemas.microsoft.com/office/word/2010/wordprocessingDrawing" xmlns:wp="http://schemas.openxmlformats.org/drawingml/2006/wordprocessingDrawing" xmlns:w10="urn:schemas-microsoft-com:office:word" xmlns:w="http://schemas.openxmlformats.org/wordprocessingml/2006/main" xmlns:w14="http://schemas.microsoft.com/office/word/2010/wordml" xmlns:w15="http://schemas.microsoft.com/office/word/2012/wordml" xmlns:w16cid="http://schemas.microsoft.com/office/word/2016/wordml/cid" xmlns:w16se="http://schemas.microsoft.com/office/word/2015/wordml/symex" xmlns:wpg="http://schemas.microsoft.com/office/word/2010/wordprocessingGroup" xmlns:wpi="http://schemas.microsoft.com/office/word/2010/wordprocessingInk" xmlns:wne="http://schemas.microsoft.com/office/word/2006/wordml" xmlns:wps="http://schemas.microsoft.com/office/word/2010/wordprocessingShape" mc:Ignorable="w14 w15 w16se w16cid wp14">
   <w:footnote w:type="separator" w:id="-1">
     <w:p>
       <w:pPr>
@@ -2162,7 +2446,7 @@
 </file>
 
 <file path=word/header1.xml><?xml version="1.0" encoding="utf-8"?>
-<w:hdr xmlns:wpc="http://schemas.microsoft.com/office/word/2010/wordprocessingCanvas" xmlns:cx="http://schemas.microsoft.com/office/drawing/2014/chartex" xmlns:cx1="http://schemas.microsoft.com/office/drawing/2015/9/8/chartex" xmlns:cx2="http://schemas.microsoft.com/office/drawing/2015/10/21/chartex" xmlns:cx3="http://schemas.microsoft.com/office/drawing/2016/5/9/chartex" xmlns:cx4="http://schemas.microsoft.com/office/drawing/2016/5/10/chartex" xmlns:cx5="http://schemas.microsoft.com/office/drawing/2016/5/11/chartex" xmlns:mc="http://schemas.openxmlformats.org/markup-compatibility/2006" xmlns:o="urn:schemas-microsoft-com:office:office" xmlns:r="http://schemas.openxmlformats.org/officeDocument/2006/relationships" xmlns:m="http://schemas.openxmlformats.org/officeDocument/2006/math" xmlns:v="urn:schemas-microsoft-com:vml" xmlns:wp14="http://schemas.microsoft.com/office/word/2010/wordprocessingDrawing" xmlns:wp="http://schemas.openxmlformats.org/drawingml/2006/wordprocessingDrawing" xmlns:w10="urn:schemas-microsoft-com:office:word" xmlns:w="http://schemas.openxmlformats.org/wordprocessingml/2006/main" xmlns:w14="http://schemas.microsoft.com/office/word/2010/wordml" xmlns:w15="http://schemas.microsoft.com/office/word/2012/wordml" xmlns:w16se="http://schemas.microsoft.com/office/word/2015/wordml/symex" xmlns:wpg="http://schemas.microsoft.com/office/word/2010/wordprocessingGroup" xmlns:wpi="http://schemas.microsoft.com/office/word/2010/wordprocessingInk" xmlns:wne="http://schemas.microsoft.com/office/word/2006/wordml" xmlns:wps="http://schemas.microsoft.com/office/word/2010/wordprocessingShape" mc:Ignorable="w14 w15 w16se wp14">
+<w:hdr xmlns:wpc="http://schemas.microsoft.com/office/word/2010/wordprocessingCanvas" xmlns:cx="http://schemas.microsoft.com/office/drawing/2014/chartex" xmlns:cx1="http://schemas.microsoft.com/office/drawing/2015/9/8/chartex" xmlns:cx2="http://schemas.microsoft.com/office/drawing/2015/10/21/chartex" xmlns:cx3="http://schemas.microsoft.com/office/drawing/2016/5/9/chartex" xmlns:cx4="http://schemas.microsoft.com/office/drawing/2016/5/10/chartex" xmlns:cx5="http://schemas.microsoft.com/office/drawing/2016/5/11/chartex" xmlns:cx6="http://schemas.microsoft.com/office/drawing/2016/5/12/chartex" xmlns:cx7="http://schemas.microsoft.com/office/drawing/2016/5/13/chartex" xmlns:cx8="http://schemas.microsoft.com/office/drawing/2016/5/14/chartex" xmlns:mc="http://schemas.openxmlformats.org/markup-compatibility/2006" xmlns:aink="http://schemas.microsoft.com/office/drawing/2016/ink" xmlns:am3d="http://schemas.microsoft.com/office/drawing/2017/model3d" xmlns:o="urn:schemas-microsoft-com:office:office" xmlns:r="http://schemas.openxmlformats.org/officeDocument/2006/relationships" xmlns:m="http://schemas.openxmlformats.org/officeDocument/2006/math" xmlns:v="urn:schemas-microsoft-com:vml" xmlns:wp14="http://schemas.microsoft.com/office/word/2010/wordprocessingDrawing" xmlns:wp="http://schemas.openxmlformats.org/drawingml/2006/wordprocessingDrawing" xmlns:w10="urn:schemas-microsoft-com:office:word" xmlns:w="http://schemas.openxmlformats.org/wordprocessingml/2006/main" xmlns:w14="http://schemas.microsoft.com/office/word/2010/wordml" xmlns:w15="http://schemas.microsoft.com/office/word/2012/wordml" xmlns:w16cid="http://schemas.microsoft.com/office/word/2016/wordml/cid" xmlns:w16se="http://schemas.microsoft.com/office/word/2015/wordml/symex" xmlns:wpg="http://schemas.microsoft.com/office/word/2010/wordprocessingGroup" xmlns:wpi="http://schemas.microsoft.com/office/word/2010/wordprocessingInk" xmlns:wne="http://schemas.microsoft.com/office/word/2006/wordml" xmlns:wps="http://schemas.microsoft.com/office/word/2010/wordprocessingShape" mc:Ignorable="w14 w15 w16se w16cid wp14">
   <w:p>
     <w:pPr>
       <w:pStyle w:val="Header"/>
@@ -2175,8 +2459,121 @@
 </file>
 
 <file path=word/numbering.xml><?xml version="1.0" encoding="utf-8"?>
-<w:numbering xmlns:wpc="http://schemas.microsoft.com/office/word/2010/wordprocessingCanvas" xmlns:cx="http://schemas.microsoft.com/office/drawing/2014/chartex" xmlns:cx1="http://schemas.microsoft.com/office/drawing/2015/9/8/chartex" xmlns:cx2="http://schemas.microsoft.com/office/drawing/2015/10/21/chartex" xmlns:cx3="http://schemas.microsoft.com/office/drawing/2016/5/9/chartex" xmlns:cx4="http://schemas.microsoft.com/office/drawing/2016/5/10/chartex" xmlns:cx5="http://schemas.microsoft.com/office/drawing/2016/5/11/chartex" xmlns:mc="http://schemas.openxmlformats.org/markup-compatibility/2006" xmlns:o="urn:schemas-microsoft-com:office:office" xmlns:r="http://schemas.openxmlformats.org/officeDocument/2006/relationships" xmlns:m="http://schemas.openxmlformats.org/officeDocument/2006/math" xmlns:v="urn:schemas-microsoft-com:vml" xmlns:wp14="http://schemas.microsoft.com/office/word/2010/wordprocessingDrawing" xmlns:wp="http://schemas.openxmlformats.org/drawingml/2006/wordprocessingDrawing" xmlns:w10="urn:schemas-microsoft-com:office:word" xmlns:w="http://schemas.openxmlformats.org/wordprocessingml/2006/main" xmlns:w14="http://schemas.microsoft.com/office/word/2010/wordml" xmlns:w15="http://schemas.microsoft.com/office/word/2012/wordml" xmlns:w16se="http://schemas.microsoft.com/office/word/2015/wordml/symex" xmlns:wpg="http://schemas.microsoft.com/office/word/2010/wordprocessingGroup" xmlns:wpi="http://schemas.microsoft.com/office/word/2010/wordprocessingInk" xmlns:wne="http://schemas.microsoft.com/office/word/2006/wordml" xmlns:wps="http://schemas.microsoft.com/office/word/2010/wordprocessingShape" mc:Ignorable="w14 w15 w16se wp14">
+<w:numbering xmlns:wpc="http://schemas.microsoft.com/office/word/2010/wordprocessingCanvas" xmlns:cx="http://schemas.microsoft.com/office/drawing/2014/chartex" xmlns:cx1="http://schemas.microsoft.com/office/drawing/2015/9/8/chartex" xmlns:cx2="http://schemas.microsoft.com/office/drawing/2015/10/21/chartex" xmlns:cx3="http://schemas.microsoft.com/office/drawing/2016/5/9/chartex" xmlns:cx4="http://schemas.microsoft.com/office/drawing/2016/5/10/chartex" xmlns:cx5="http://schemas.microsoft.com/office/drawing/2016/5/11/chartex" xmlns:cx6="http://schemas.microsoft.com/office/drawing/2016/5/12/chartex" xmlns:cx7="http://schemas.microsoft.com/office/drawing/2016/5/13/chartex" xmlns:cx8="http://schemas.microsoft.com/office/drawing/2016/5/14/chartex" xmlns:mc="http://schemas.openxmlformats.org/markup-compatibility/2006" xmlns:aink="http://schemas.microsoft.com/office/drawing/2016/ink" xmlns:am3d="http://schemas.microsoft.com/office/drawing/2017/model3d" xmlns:o="urn:schemas-microsoft-com:office:office" xmlns:r="http://schemas.openxmlformats.org/officeDocument/2006/relationships" xmlns:m="http://schemas.openxmlformats.org/officeDocument/2006/math" xmlns:v="urn:schemas-microsoft-com:vml" xmlns:wp14="http://schemas.microsoft.com/office/word/2010/wordprocessingDrawing" xmlns:wp="http://schemas.openxmlformats.org/drawingml/2006/wordprocessingDrawing" xmlns:w10="urn:schemas-microsoft-com:office:word" xmlns:w="http://schemas.openxmlformats.org/wordprocessingml/2006/main" xmlns:w14="http://schemas.microsoft.com/office/word/2010/wordml" xmlns:w15="http://schemas.microsoft.com/office/word/2012/wordml" xmlns:w16cid="http://schemas.microsoft.com/office/word/2016/wordml/cid" xmlns:w16se="http://schemas.microsoft.com/office/word/2015/wordml/symex" xmlns:wpg="http://schemas.microsoft.com/office/word/2010/wordprocessingGroup" xmlns:wpi="http://schemas.microsoft.com/office/word/2010/wordprocessingInk" xmlns:wne="http://schemas.microsoft.com/office/word/2006/wordml" xmlns:wps="http://schemas.microsoft.com/office/word/2010/wordprocessingShape" mc:Ignorable="w14 w15 w16se w16cid wp14">
   <w:abstractNum w:abstractNumId="0" w15:restartNumberingAfterBreak="0">
+    <w:nsid w:val="00916748"/>
+    <w:multiLevelType w:val="hybridMultilevel"/>
+    <w:tmpl w:val="F4AE4142"/>
+    <w:lvl w:ilvl="0" w:tplc="08090001">
+      <w:start w:val="1"/>
+      <w:numFmt w:val="bullet"/>
+      <w:lvlText w:val=""/>
+      <w:lvlJc w:val="left"/>
+      <w:pPr>
+        <w:ind w:left="720" w:hanging="360"/>
+      </w:pPr>
+      <w:rPr>
+        <w:rFonts w:ascii="Symbol" w:hAnsi="Symbol" w:hint="default"/>
+      </w:rPr>
+    </w:lvl>
+    <w:lvl w:ilvl="1" w:tplc="08090003" w:tentative="1">
+      <w:start w:val="1"/>
+      <w:numFmt w:val="bullet"/>
+      <w:lvlText w:val="o"/>
+      <w:lvlJc w:val="left"/>
+      <w:pPr>
+        <w:ind w:left="1440" w:hanging="360"/>
+      </w:pPr>
+      <w:rPr>
+        <w:rFonts w:ascii="Courier New" w:hAnsi="Courier New" w:cs="Courier New" w:hint="default"/>
+      </w:rPr>
+    </w:lvl>
+    <w:lvl w:ilvl="2" w:tplc="08090005" w:tentative="1">
+      <w:start w:val="1"/>
+      <w:numFmt w:val="bullet"/>
+      <w:lvlText w:val=""/>
+      <w:lvlJc w:val="left"/>
+      <w:pPr>
+        <w:ind w:left="2160" w:hanging="360"/>
+      </w:pPr>
+      <w:rPr>
+        <w:rFonts w:ascii="Wingdings" w:hAnsi="Wingdings" w:hint="default"/>
+      </w:rPr>
+    </w:lvl>
+    <w:lvl w:ilvl="3" w:tplc="08090001" w:tentative="1">
+      <w:start w:val="1"/>
+      <w:numFmt w:val="bullet"/>
+      <w:lvlText w:val=""/>
+      <w:lvlJc w:val="left"/>
+      <w:pPr>
+        <w:ind w:left="2880" w:hanging="360"/>
+      </w:pPr>
+      <w:rPr>
+        <w:rFonts w:ascii="Symbol" w:hAnsi="Symbol" w:hint="default"/>
+      </w:rPr>
+    </w:lvl>
+    <w:lvl w:ilvl="4" w:tplc="08090003" w:tentative="1">
+      <w:start w:val="1"/>
+      <w:numFmt w:val="bullet"/>
+      <w:lvlText w:val="o"/>
+      <w:lvlJc w:val="left"/>
+      <w:pPr>
+        <w:ind w:left="3600" w:hanging="360"/>
+      </w:pPr>
+      <w:rPr>
+        <w:rFonts w:ascii="Courier New" w:hAnsi="Courier New" w:cs="Courier New" w:hint="default"/>
+      </w:rPr>
+    </w:lvl>
+    <w:lvl w:ilvl="5" w:tplc="08090005" w:tentative="1">
+      <w:start w:val="1"/>
+      <w:numFmt w:val="bullet"/>
+      <w:lvlText w:val=""/>
+      <w:lvlJc w:val="left"/>
+      <w:pPr>
+        <w:ind w:left="4320" w:hanging="360"/>
+      </w:pPr>
+      <w:rPr>
+        <w:rFonts w:ascii="Wingdings" w:hAnsi="Wingdings" w:hint="default"/>
+      </w:rPr>
+    </w:lvl>
+    <w:lvl w:ilvl="6" w:tplc="08090001" w:tentative="1">
+      <w:start w:val="1"/>
+      <w:numFmt w:val="bullet"/>
+      <w:lvlText w:val=""/>
+      <w:lvlJc w:val="left"/>
+      <w:pPr>
+        <w:ind w:left="5040" w:hanging="360"/>
+      </w:pPr>
+      <w:rPr>
+        <w:rFonts w:ascii="Symbol" w:hAnsi="Symbol" w:hint="default"/>
+      </w:rPr>
+    </w:lvl>
+    <w:lvl w:ilvl="7" w:tplc="08090003" w:tentative="1">
+      <w:start w:val="1"/>
+      <w:numFmt w:val="bullet"/>
+      <w:lvlText w:val="o"/>
+      <w:lvlJc w:val="left"/>
+      <w:pPr>
+        <w:ind w:left="5760" w:hanging="360"/>
+      </w:pPr>
+      <w:rPr>
+        <w:rFonts w:ascii="Courier New" w:hAnsi="Courier New" w:cs="Courier New" w:hint="default"/>
+      </w:rPr>
+    </w:lvl>
+    <w:lvl w:ilvl="8" w:tplc="08090005" w:tentative="1">
+      <w:start w:val="1"/>
+      <w:numFmt w:val="bullet"/>
+      <w:lvlText w:val=""/>
+      <w:lvlJc w:val="left"/>
+      <w:pPr>
+        <w:ind w:left="6480" w:hanging="360"/>
+      </w:pPr>
+      <w:rPr>
+        <w:rFonts w:ascii="Wingdings" w:hAnsi="Wingdings" w:hint="default"/>
+      </w:rPr>
+    </w:lvl>
+  </w:abstractNum>
+  <w:abstractNum w:abstractNumId="1" w15:restartNumberingAfterBreak="0">
     <w:nsid w:val="1BF54210"/>
     <w:multiLevelType w:val="hybridMultilevel"/>
     <w:tmpl w:val="2DDCA8C0"/>
@@ -2289,7 +2686,120 @@
       </w:rPr>
     </w:lvl>
   </w:abstractNum>
-  <w:abstractNum w:abstractNumId="1" w15:restartNumberingAfterBreak="0">
+  <w:abstractNum w:abstractNumId="2" w15:restartNumberingAfterBreak="0">
+    <w:nsid w:val="251D1123"/>
+    <w:multiLevelType w:val="hybridMultilevel"/>
+    <w:tmpl w:val="2C0ADDD6"/>
+    <w:lvl w:ilvl="0" w:tplc="08090001">
+      <w:start w:val="1"/>
+      <w:numFmt w:val="bullet"/>
+      <w:lvlText w:val=""/>
+      <w:lvlJc w:val="left"/>
+      <w:pPr>
+        <w:ind w:left="720" w:hanging="360"/>
+      </w:pPr>
+      <w:rPr>
+        <w:rFonts w:ascii="Symbol" w:hAnsi="Symbol" w:hint="default"/>
+      </w:rPr>
+    </w:lvl>
+    <w:lvl w:ilvl="1" w:tplc="08090003" w:tentative="1">
+      <w:start w:val="1"/>
+      <w:numFmt w:val="bullet"/>
+      <w:lvlText w:val="o"/>
+      <w:lvlJc w:val="left"/>
+      <w:pPr>
+        <w:ind w:left="1440" w:hanging="360"/>
+      </w:pPr>
+      <w:rPr>
+        <w:rFonts w:ascii="Courier New" w:hAnsi="Courier New" w:cs="Courier New" w:hint="default"/>
+      </w:rPr>
+    </w:lvl>
+    <w:lvl w:ilvl="2" w:tplc="08090005" w:tentative="1">
+      <w:start w:val="1"/>
+      <w:numFmt w:val="bullet"/>
+      <w:lvlText w:val=""/>
+      <w:lvlJc w:val="left"/>
+      <w:pPr>
+        <w:ind w:left="2160" w:hanging="360"/>
+      </w:pPr>
+      <w:rPr>
+        <w:rFonts w:ascii="Wingdings" w:hAnsi="Wingdings" w:hint="default"/>
+      </w:rPr>
+    </w:lvl>
+    <w:lvl w:ilvl="3" w:tplc="08090001" w:tentative="1">
+      <w:start w:val="1"/>
+      <w:numFmt w:val="bullet"/>
+      <w:lvlText w:val=""/>
+      <w:lvlJc w:val="left"/>
+      <w:pPr>
+        <w:ind w:left="2880" w:hanging="360"/>
+      </w:pPr>
+      <w:rPr>
+        <w:rFonts w:ascii="Symbol" w:hAnsi="Symbol" w:hint="default"/>
+      </w:rPr>
+    </w:lvl>
+    <w:lvl w:ilvl="4" w:tplc="08090003" w:tentative="1">
+      <w:start w:val="1"/>
+      <w:numFmt w:val="bullet"/>
+      <w:lvlText w:val="o"/>
+      <w:lvlJc w:val="left"/>
+      <w:pPr>
+        <w:ind w:left="3600" w:hanging="360"/>
+      </w:pPr>
+      <w:rPr>
+        <w:rFonts w:ascii="Courier New" w:hAnsi="Courier New" w:cs="Courier New" w:hint="default"/>
+      </w:rPr>
+    </w:lvl>
+    <w:lvl w:ilvl="5" w:tplc="08090005" w:tentative="1">
+      <w:start w:val="1"/>
+      <w:numFmt w:val="bullet"/>
+      <w:lvlText w:val=""/>
+      <w:lvlJc w:val="left"/>
+      <w:pPr>
+        <w:ind w:left="4320" w:hanging="360"/>
+      </w:pPr>
+      <w:rPr>
+        <w:rFonts w:ascii="Wingdings" w:hAnsi="Wingdings" w:hint="default"/>
+      </w:rPr>
+    </w:lvl>
+    <w:lvl w:ilvl="6" w:tplc="08090001" w:tentative="1">
+      <w:start w:val="1"/>
+      <w:numFmt w:val="bullet"/>
+      <w:lvlText w:val=""/>
+      <w:lvlJc w:val="left"/>
+      <w:pPr>
+        <w:ind w:left="5040" w:hanging="360"/>
+      </w:pPr>
+      <w:rPr>
+        <w:rFonts w:ascii="Symbol" w:hAnsi="Symbol" w:hint="default"/>
+      </w:rPr>
+    </w:lvl>
+    <w:lvl w:ilvl="7" w:tplc="08090003" w:tentative="1">
+      <w:start w:val="1"/>
+      <w:numFmt w:val="bullet"/>
+      <w:lvlText w:val="o"/>
+      <w:lvlJc w:val="left"/>
+      <w:pPr>
+        <w:ind w:left="5760" w:hanging="360"/>
+      </w:pPr>
+      <w:rPr>
+        <w:rFonts w:ascii="Courier New" w:hAnsi="Courier New" w:cs="Courier New" w:hint="default"/>
+      </w:rPr>
+    </w:lvl>
+    <w:lvl w:ilvl="8" w:tplc="08090005" w:tentative="1">
+      <w:start w:val="1"/>
+      <w:numFmt w:val="bullet"/>
+      <w:lvlText w:val=""/>
+      <w:lvlJc w:val="left"/>
+      <w:pPr>
+        <w:ind w:left="6480" w:hanging="360"/>
+      </w:pPr>
+      <w:rPr>
+        <w:rFonts w:ascii="Wingdings" w:hAnsi="Wingdings" w:hint="default"/>
+      </w:rPr>
+    </w:lvl>
+  </w:abstractNum>
+  <w:abstractNum w:abstractNumId="3" w15:restartNumberingAfterBreak="0">
     <w:nsid w:val="4EA42B6B"/>
     <w:multiLevelType w:val="hybridMultilevel"/>
     <w:tmpl w:val="B442D8FE"/>
@@ -2402,7 +2912,7 @@
       </w:rPr>
     </w:lvl>
   </w:abstractNum>
-  <w:abstractNum w:abstractNumId="2" w15:restartNumberingAfterBreak="0">
+  <w:abstractNum w:abstractNumId="4" w15:restartNumberingAfterBreak="0">
     <w:nsid w:val="5499473E"/>
     <w:multiLevelType w:val="hybridMultilevel"/>
     <w:tmpl w:val="9E6290DE"/>
@@ -2515,7 +3025,120 @@
       </w:rPr>
     </w:lvl>
   </w:abstractNum>
-  <w:abstractNum w:abstractNumId="3" w15:restartNumberingAfterBreak="0">
+  <w:abstractNum w:abstractNumId="5" w15:restartNumberingAfterBreak="0">
+    <w:nsid w:val="71EF2C1C"/>
+    <w:multiLevelType w:val="hybridMultilevel"/>
+    <w:tmpl w:val="B9D6E24A"/>
+    <w:lvl w:ilvl="0" w:tplc="08090001">
+      <w:start w:val="1"/>
+      <w:numFmt w:val="bullet"/>
+      <w:lvlText w:val=""/>
+      <w:lvlJc w:val="left"/>
+      <w:pPr>
+        <w:ind w:left="720" w:hanging="360"/>
+      </w:pPr>
+      <w:rPr>
+        <w:rFonts w:ascii="Symbol" w:hAnsi="Symbol" w:hint="default"/>
+      </w:rPr>
+    </w:lvl>
+    <w:lvl w:ilvl="1" w:tplc="08090003" w:tentative="1">
+      <w:start w:val="1"/>
+      <w:numFmt w:val="bullet"/>
+      <w:lvlText w:val="o"/>
+      <w:lvlJc w:val="left"/>
+      <w:pPr>
+        <w:ind w:left="1440" w:hanging="360"/>
+      </w:pPr>
+      <w:rPr>
+        <w:rFonts w:ascii="Courier New" w:hAnsi="Courier New" w:cs="Courier New" w:hint="default"/>
+      </w:rPr>
+    </w:lvl>
+    <w:lvl w:ilvl="2" w:tplc="08090005" w:tentative="1">
+      <w:start w:val="1"/>
+      <w:numFmt w:val="bullet"/>
+      <w:lvlText w:val=""/>
+      <w:lvlJc w:val="left"/>
+      <w:pPr>
+        <w:ind w:left="2160" w:hanging="360"/>
+      </w:pPr>
+      <w:rPr>
+        <w:rFonts w:ascii="Wingdings" w:hAnsi="Wingdings" w:hint="default"/>
+      </w:rPr>
+    </w:lvl>
+    <w:lvl w:ilvl="3" w:tplc="08090001" w:tentative="1">
+      <w:start w:val="1"/>
+      <w:numFmt w:val="bullet"/>
+      <w:lvlText w:val=""/>
+      <w:lvlJc w:val="left"/>
+      <w:pPr>
+        <w:ind w:left="2880" w:hanging="360"/>
+      </w:pPr>
+      <w:rPr>
+        <w:rFonts w:ascii="Symbol" w:hAnsi="Symbol" w:hint="default"/>
+      </w:rPr>
+    </w:lvl>
+    <w:lvl w:ilvl="4" w:tplc="08090003" w:tentative="1">
+      <w:start w:val="1"/>
+      <w:numFmt w:val="bullet"/>
+      <w:lvlText w:val="o"/>
+      <w:lvlJc w:val="left"/>
+      <w:pPr>
+        <w:ind w:left="3600" w:hanging="360"/>
+      </w:pPr>
+      <w:rPr>
+        <w:rFonts w:ascii="Courier New" w:hAnsi="Courier New" w:cs="Courier New" w:hint="default"/>
+      </w:rPr>
+    </w:lvl>
+    <w:lvl w:ilvl="5" w:tplc="08090005" w:tentative="1">
+      <w:start w:val="1"/>
+      <w:numFmt w:val="bullet"/>
+      <w:lvlText w:val=""/>
+      <w:lvlJc w:val="left"/>
+      <w:pPr>
+        <w:ind w:left="4320" w:hanging="360"/>
+      </w:pPr>
+      <w:rPr>
+        <w:rFonts w:ascii="Wingdings" w:hAnsi="Wingdings" w:hint="default"/>
+      </w:rPr>
+    </w:lvl>
+    <w:lvl w:ilvl="6" w:tplc="08090001" w:tentative="1">
+      <w:start w:val="1"/>
+      <w:numFmt w:val="bullet"/>
+      <w:lvlText w:val=""/>
+      <w:lvlJc w:val="left"/>
+      <w:pPr>
+        <w:ind w:left="5040" w:hanging="360"/>
+      </w:pPr>
+      <w:rPr>
+        <w:rFonts w:ascii="Symbol" w:hAnsi="Symbol" w:hint="default"/>
+      </w:rPr>
+    </w:lvl>
+    <w:lvl w:ilvl="7" w:tplc="08090003" w:tentative="1">
+      <w:start w:val="1"/>
+      <w:numFmt w:val="bullet"/>
+      <w:lvlText w:val="o"/>
+      <w:lvlJc w:val="left"/>
+      <w:pPr>
+        <w:ind w:left="5760" w:hanging="360"/>
+      </w:pPr>
+      <w:rPr>
+        <w:rFonts w:ascii="Courier New" w:hAnsi="Courier New" w:cs="Courier New" w:hint="default"/>
+      </w:rPr>
+    </w:lvl>
+    <w:lvl w:ilvl="8" w:tplc="08090005" w:tentative="1">
+      <w:start w:val="1"/>
+      <w:numFmt w:val="bullet"/>
+      <w:lvlText w:val=""/>
+      <w:lvlJc w:val="left"/>
+      <w:pPr>
+        <w:ind w:left="6480" w:hanging="360"/>
+      </w:pPr>
+      <w:rPr>
+        <w:rFonts w:ascii="Wingdings" w:hAnsi="Wingdings" w:hint="default"/>
+      </w:rPr>
+    </w:lvl>
+  </w:abstractNum>
+  <w:abstractNum w:abstractNumId="6" w15:restartNumberingAfterBreak="0">
     <w:nsid w:val="7E821919"/>
     <w:multiLevelType w:val="hybridMultilevel"/>
     <w:tmpl w:val="249A9090"/>
@@ -2629,22 +3252,31 @@
     </w:lvl>
   </w:abstractNum>
   <w:num w:numId="1">
+    <w:abstractNumId w:val="6"/>
+  </w:num>
+  <w:num w:numId="2">
+    <w:abstractNumId w:val="4"/>
+  </w:num>
+  <w:num w:numId="3">
+    <w:abstractNumId w:val="1"/>
+  </w:num>
+  <w:num w:numId="4">
     <w:abstractNumId w:val="3"/>
   </w:num>
-  <w:num w:numId="2">
-    <w:abstractNumId w:val="2"/>
+  <w:num w:numId="5">
+    <w:abstractNumId w:val="5"/>
   </w:num>
-  <w:num w:numId="3">
+  <w:num w:numId="6">
     <w:abstractNumId w:val="0"/>
   </w:num>
-  <w:num w:numId="4">
-    <w:abstractNumId w:val="1"/>
+  <w:num w:numId="7">
+    <w:abstractNumId w:val="2"/>
   </w:num>
 </w:numbering>
 </file>
 
 <file path=word/styles.xml><?xml version="1.0" encoding="utf-8"?>
-<w:styles xmlns:mc="http://schemas.openxmlformats.org/markup-compatibility/2006" xmlns:r="http://schemas.openxmlformats.org/officeDocument/2006/relationships" xmlns:w="http://schemas.openxmlformats.org/wordprocessingml/2006/main" xmlns:w14="http://schemas.microsoft.com/office/word/2010/wordml" xmlns:w15="http://schemas.microsoft.com/office/word/2012/wordml" xmlns:w16se="http://schemas.microsoft.com/office/word/2015/wordml/symex" mc:Ignorable="w14 w15 w16se">
+<w:styles xmlns:mc="http://schemas.openxmlformats.org/markup-compatibility/2006" xmlns:r="http://schemas.openxmlformats.org/officeDocument/2006/relationships" xmlns:w="http://schemas.openxmlformats.org/wordprocessingml/2006/main" xmlns:w14="http://schemas.microsoft.com/office/word/2010/wordml" xmlns:w15="http://schemas.microsoft.com/office/word/2012/wordml" xmlns:w16cid="http://schemas.microsoft.com/office/word/2016/wordml/cid" xmlns:w16se="http://schemas.microsoft.com/office/word/2015/wordml/symex" mc:Ignorable="w14 w15 w16se w16cid">
   <w:docDefaults>
     <w:rPrDefault>
       <w:rPr>
@@ -2660,7 +3292,7 @@
       </w:pPr>
     </w:pPrDefault>
   </w:docDefaults>
-  <w:latentStyles w:defLockedState="0" w:defUIPriority="99" w:defSemiHidden="0" w:defUnhideWhenUsed="0" w:defQFormat="0" w:count="374">
+  <w:latentStyles w:defLockedState="0" w:defUIPriority="99" w:defSemiHidden="0" w:defUnhideWhenUsed="0" w:defQFormat="0" w:count="375">
     <w:lsdException w:name="Normal" w:uiPriority="0" w:qFormat="1"/>
     <w:lsdException w:name="heading 1" w:uiPriority="9" w:qFormat="1"/>
     <w:lsdException w:name="heading 2" w:semiHidden="1" w:uiPriority="9" w:unhideWhenUsed="1" w:qFormat="1"/>
@@ -2766,7 +3398,6 @@
     <w:lsdException w:name="HTML Sample" w:semiHidden="1" w:unhideWhenUsed="1"/>
     <w:lsdException w:name="HTML Typewriter" w:semiHidden="1" w:unhideWhenUsed="1"/>
     <w:lsdException w:name="HTML Variable" w:semiHidden="1" w:unhideWhenUsed="1"/>
-    <w:lsdException w:name="Normal Table" w:semiHidden="1" w:unhideWhenUsed="1"/>
     <w:lsdException w:name="annotation subject" w:semiHidden="1" w:unhideWhenUsed="1"/>
     <w:lsdException w:name="No List" w:semiHidden="1" w:unhideWhenUsed="1"/>
     <w:lsdException w:name="Outline List 1" w:semiHidden="1" w:unhideWhenUsed="1"/>
@@ -2813,10 +3444,8 @@
     <w:lsdException w:name="Table Subtle 2" w:semiHidden="1" w:unhideWhenUsed="1"/>
     <w:lsdException w:name="Table Web 1" w:semiHidden="1" w:unhideWhenUsed="1"/>
     <w:lsdException w:name="Table Web 2" w:semiHidden="1" w:unhideWhenUsed="1"/>
-    <w:lsdException w:name="Table Web 3" w:semiHidden="1" w:unhideWhenUsed="1"/>
     <w:lsdException w:name="Balloon Text" w:semiHidden="1" w:unhideWhenUsed="1"/>
     <w:lsdException w:name="Table Grid" w:uiPriority="39"/>
-    <w:lsdException w:name="Table Theme" w:semiHidden="1" w:unhideWhenUsed="1"/>
     <w:lsdException w:name="Placeholder Text" w:semiHidden="1"/>
     <w:lsdException w:name="No Spacing" w:uiPriority="1" w:qFormat="1"/>
     <w:lsdException w:name="Light Shading" w:uiPriority="60"/>
@@ -3035,6 +3664,7 @@
     <w:lsdException w:name="Mention" w:semiHidden="1" w:unhideWhenUsed="1"/>
     <w:lsdException w:name="Smart Hyperlink" w:semiHidden="1" w:unhideWhenUsed="1"/>
     <w:lsdException w:name="Hashtag" w:semiHidden="1" w:unhideWhenUsed="1"/>
+    <w:lsdException w:name="Unresolved Mention" w:semiHidden="1" w:unhideWhenUsed="1"/>
   </w:latentStyles>
   <w:style w:type="paragraph" w:default="1" w:styleId="Normal">
     <w:name w:val="Normal"/>
@@ -3192,6 +3822,18 @@
     <w:link w:val="Footer"/>
     <w:uiPriority w:val="99"/>
     <w:rsid w:val="00CE6011"/>
+  </w:style>
+  <w:style w:type="character" w:styleId="UnresolvedMention">
+    <w:name w:val="Unresolved Mention"/>
+    <w:basedOn w:val="DefaultParagraphFont"/>
+    <w:uiPriority w:val="99"/>
+    <w:semiHidden/>
+    <w:unhideWhenUsed/>
+    <w:rsid w:val="00184EC1"/>
+    <w:rPr>
+      <w:color w:val="808080"/>
+      <w:shd w:val="clear" w:color="auto" w:fill="E6E6E6"/>
+    </w:rPr>
   </w:style>
 </w:styles>
 </file>

</xml_diff>